<commit_message>
add experiments 4+5 to word
</commit_message>
<xml_diff>
--- a/Raw_Data/Experiments Read Me.docx
+++ b/Raw_Data/Experiments Read Me.docx
@@ -1,6 +1,6 @@
 
 <file path=word/document.xml><?xml version="1.0" encoding="utf-8"?>
-<w:document xmlns:wpc="http://schemas.microsoft.com/office/word/2010/wordprocessingCanvas" xmlns:cx="http://schemas.microsoft.com/office/drawing/2014/chartex" xmlns:cx1="http://schemas.microsoft.com/office/drawing/2015/9/8/chartex" xmlns:cx2="http://schemas.microsoft.com/office/drawing/2015/10/21/chartex" xmlns:mc="http://schemas.openxmlformats.org/markup-compatibility/2006" xmlns:o="urn:schemas-microsoft-com:office:office" xmlns:r="http://schemas.openxmlformats.org/officeDocument/2006/relationships" xmlns:m="http://schemas.openxmlformats.org/officeDocument/2006/math" xmlns:v="urn:schemas-microsoft-com:vml" xmlns:wp14="http://schemas.microsoft.com/office/word/2010/wordprocessingDrawing" xmlns:wp="http://schemas.openxmlformats.org/drawingml/2006/wordprocessingDrawing" xmlns:w10="urn:schemas-microsoft-com:office:word" xmlns:w="http://schemas.openxmlformats.org/wordprocessingml/2006/main" xmlns:w14="http://schemas.microsoft.com/office/word/2010/wordml" xmlns:w15="http://schemas.microsoft.com/office/word/2012/wordml" xmlns:w16se="http://schemas.microsoft.com/office/word/2015/wordml/symex" xmlns:wpg="http://schemas.microsoft.com/office/word/2010/wordprocessingGroup" xmlns:wpi="http://schemas.microsoft.com/office/word/2010/wordprocessingInk" xmlns:wne="http://schemas.microsoft.com/office/word/2006/wordml" xmlns:wps="http://schemas.microsoft.com/office/word/2010/wordprocessingShape" mc:Ignorable="w14 w15 w16se wp14">
+<w:document xmlns:wpc="http://schemas.microsoft.com/office/word/2010/wordprocessingCanvas" xmlns:cx="http://schemas.microsoft.com/office/drawing/2014/chartex" xmlns:cx1="http://schemas.microsoft.com/office/drawing/2015/9/8/chartex" xmlns:cx2="http://schemas.microsoft.com/office/drawing/2015/10/21/chartex" xmlns:cx3="http://schemas.microsoft.com/office/drawing/2016/5/9/chartex" xmlns:cx4="http://schemas.microsoft.com/office/drawing/2016/5/10/chartex" xmlns:cx5="http://schemas.microsoft.com/office/drawing/2016/5/11/chartex" xmlns:mc="http://schemas.openxmlformats.org/markup-compatibility/2006" xmlns:o="urn:schemas-microsoft-com:office:office" xmlns:r="http://schemas.openxmlformats.org/officeDocument/2006/relationships" xmlns:m="http://schemas.openxmlformats.org/officeDocument/2006/math" xmlns:v="urn:schemas-microsoft-com:vml" xmlns:wp14="http://schemas.microsoft.com/office/word/2010/wordprocessingDrawing" xmlns:wp="http://schemas.openxmlformats.org/drawingml/2006/wordprocessingDrawing" xmlns:w10="urn:schemas-microsoft-com:office:word" xmlns:w="http://schemas.openxmlformats.org/wordprocessingml/2006/main" xmlns:w14="http://schemas.microsoft.com/office/word/2010/wordml" xmlns:w15="http://schemas.microsoft.com/office/word/2012/wordml" xmlns:w16se="http://schemas.microsoft.com/office/word/2015/wordml/symex" xmlns:wpg="http://schemas.microsoft.com/office/word/2010/wordprocessingGroup" xmlns:wpi="http://schemas.microsoft.com/office/word/2010/wordprocessingInk" xmlns:wne="http://schemas.microsoft.com/office/word/2006/wordml" xmlns:wps="http://schemas.microsoft.com/office/word/2010/wordprocessingShape" mc:Ignorable="w14 w15 w16se wp14">
   <w:body>
     <w:p>
       <w:pPr>
@@ -65,13 +65,8 @@
         <w:t xml:space="preserve">rth while the phone </w:t>
       </w:r>
       <w:r>
-        <w:t xml:space="preserve">~10 </w:t>
-      </w:r>
-      <w:proofErr w:type="spellStart"/>
-      <w:r>
-        <w:t>deg</w:t>
-      </w:r>
-      <w:proofErr w:type="spellEnd"/>
+        <w:t>~10 deg</w:t>
+      </w:r>
     </w:p>
     <w:p>
       <w:pPr>
@@ -137,15 +132,7 @@
         <w:sym w:font="Wingdings" w:char="F0E0"/>
       </w:r>
       <w:r>
-        <w:t xml:space="preserve"> 40.61 </w:t>
-      </w:r>
-      <w:proofErr w:type="gramStart"/>
-      <w:r>
-        <w:t>sec ,</w:t>
-      </w:r>
-      <w:proofErr w:type="gramEnd"/>
-      <w:r>
-        <w:t xml:space="preserve"> </w:t>
+        <w:t xml:space="preserve"> 40.61 sec , </w:t>
       </w:r>
       <w:r>
         <w:rPr>
@@ -170,15 +157,7 @@
         <w:t xml:space="preserve">20x2 m, </w:t>
       </w:r>
       <w:r>
-        <w:t xml:space="preserve">30 </w:t>
-      </w:r>
-      <w:proofErr w:type="gramStart"/>
-      <w:r>
-        <w:t>sec</w:t>
-      </w:r>
-      <w:proofErr w:type="gramEnd"/>
-      <w:r>
-        <w:t xml:space="preserve"> </w:t>
+        <w:t xml:space="preserve">30 sec </w:t>
       </w:r>
       <w:r>
         <w:sym w:font="Wingdings" w:char="F0E0"/>
@@ -259,15 +238,7 @@
         </w:rPr>
       </w:pPr>
       <w:r>
-        <w:t xml:space="preserve">20 </w:t>
-      </w:r>
-      <w:proofErr w:type="gramStart"/>
-      <w:r>
-        <w:t>sec</w:t>
-      </w:r>
-      <w:proofErr w:type="gramEnd"/>
-      <w:r>
-        <w:t xml:space="preserve">, </w:t>
+        <w:t xml:space="preserve">20 sec, </w:t>
       </w:r>
       <w:r>
         <w:rPr>
@@ -289,15 +260,7 @@
         </w:rPr>
       </w:pPr>
       <w:r>
-        <w:t xml:space="preserve">60 </w:t>
-      </w:r>
-      <w:proofErr w:type="gramStart"/>
-      <w:r>
-        <w:t>sec</w:t>
-      </w:r>
-      <w:proofErr w:type="gramEnd"/>
-      <w:r>
-        <w:t xml:space="preserve">, </w:t>
+        <w:t xml:space="preserve">60 sec, </w:t>
       </w:r>
       <w:r>
         <w:rPr>
@@ -319,15 +282,7 @@
         </w:rPr>
       </w:pPr>
       <w:r>
-        <w:t xml:space="preserve">120 </w:t>
-      </w:r>
-      <w:proofErr w:type="gramStart"/>
-      <w:r>
-        <w:t>sec</w:t>
-      </w:r>
-      <w:proofErr w:type="gramEnd"/>
-      <w:r>
-        <w:t xml:space="preserve">, </w:t>
+        <w:t xml:space="preserve">120 sec, </w:t>
       </w:r>
       <w:r>
         <w:rPr>
@@ -645,8 +600,189 @@
         <w:t>12:34.02</w:t>
       </w:r>
     </w:p>
-    <w:bookmarkStart w:id="0" w:name="_GoBack"/>
-    <w:bookmarkEnd w:id="0"/>
+    <w:p>
+      <w:pPr>
+        <w:pStyle w:val="ListParagraph"/>
+        <w:numPr>
+          <w:ilvl w:val="0"/>
+          <w:numId w:val="1"/>
+        </w:numPr>
+        <w:rPr>
+          <w:u w:val="single"/>
+        </w:rPr>
+      </w:pPr>
+      <w:r>
+        <w:rPr>
+          <w:u w:val="single"/>
+        </w:rPr>
+        <w:t>4</w:t>
+      </w:r>
+      <w:r>
+        <w:rPr>
+          <w:u w:val="single"/>
+          <w:vertAlign w:val="superscript"/>
+        </w:rPr>
+        <w:t>th</w:t>
+      </w:r>
+      <w:r>
+        <w:rPr>
+          <w:u w:val="single"/>
+        </w:rPr>
+        <w:t xml:space="preserve"> full experiment:</w:t>
+      </w:r>
+      <w:r>
+        <w:t xml:space="preserve"> different place to test (height 2 m)</w:t>
+      </w:r>
+    </w:p>
+    <w:p>
+      <w:pPr>
+        <w:pStyle w:val="ListParagraph"/>
+        <w:numPr>
+          <w:ilvl w:val="1"/>
+          <w:numId w:val="1"/>
+        </w:numPr>
+        <w:rPr>
+          <w:u w:val="single"/>
+        </w:rPr>
+      </w:pPr>
+      <w:r>
+        <w:t xml:space="preserve">31x2 m, 34.9 </w:t>
+      </w:r>
+      <w:r>
+        <w:sym w:font="Wingdings" w:char="F0E0"/>
+      </w:r>
+      <w:r>
+        <w:t xml:space="preserve"> 43.0 </w:t>
+      </w:r>
+      <w:r>
+        <w:sym w:font="Wingdings" w:char="F0E0"/>
+      </w:r>
+      <w:r>
+        <w:t xml:space="preserve"> 77.8, </w:t>
+      </w:r>
+      <w:r>
+        <w:rPr>
+          <w:b/>
+          <w:bCs/>
+        </w:rPr>
+        <w:t>10:26.42</w:t>
+      </w:r>
+    </w:p>
+    <w:p>
+      <w:pPr>
+        <w:pStyle w:val="ListParagraph"/>
+        <w:numPr>
+          <w:ilvl w:val="1"/>
+          <w:numId w:val="1"/>
+        </w:numPr>
+        <w:rPr>
+          <w:u w:val="single"/>
+        </w:rPr>
+      </w:pPr>
+      <w:r>
+        <w:t xml:space="preserve">31x6.2 m, 37.5 </w:t>
+      </w:r>
+      <w:r>
+        <w:sym w:font="Wingdings" w:char="F0E0"/>
+      </w:r>
+      <w:r>
+        <w:t xml:space="preserve"> 43.5 </w:t>
+      </w:r>
+      <w:r>
+        <w:sym w:font="Wingdings" w:char="F0E0"/>
+      </w:r>
+      <w:r>
+        <w:t xml:space="preserve"> 47 </w:t>
+      </w:r>
+      <w:r>
+        <w:sym w:font="Wingdings" w:char="F0E0"/>
+      </w:r>
+      <w:r>
+        <w:t xml:space="preserve"> 50.9 </w:t>
+      </w:r>
+      <w:r>
+        <w:sym w:font="Wingdings" w:char="F0E0"/>
+      </w:r>
+      <w:r>
+        <w:t xml:space="preserve"> </w:t>
+      </w:r>
+      <w:r>
+        <w:t xml:space="preserve">84.7 </w:t>
+      </w:r>
+      <w:r>
+        <w:sym w:font="Wingdings" w:char="F0E0"/>
+      </w:r>
+      <w:r>
+        <w:t xml:space="preserve"> </w:t>
+      </w:r>
+      <w:r>
+        <w:t xml:space="preserve"> </w:t>
+      </w:r>
+      <w:r>
+        <w:t xml:space="preserve">89.8 </w:t>
+      </w:r>
+      <w:r>
+        <w:sym w:font="Wingdings" w:char="F0E0"/>
+      </w:r>
+      <w:r>
+        <w:t xml:space="preserve"> 98.3</w:t>
+      </w:r>
+      <w:r>
+        <w:t>,</w:t>
+      </w:r>
+      <w:r>
+        <w:t xml:space="preserve"> </w:t>
+      </w:r>
+      <w:bookmarkStart w:id="0" w:name="_GoBack"/>
+      <w:bookmarkEnd w:id="0"/>
+      <w:r>
+        <w:rPr>
+          <w:b/>
+          <w:bCs/>
+        </w:rPr>
+        <w:t>10:35.29</w:t>
+      </w:r>
+    </w:p>
+    <w:p>
+      <w:pPr>
+        <w:pStyle w:val="ListParagraph"/>
+        <w:numPr>
+          <w:ilvl w:val="0"/>
+          <w:numId w:val="1"/>
+        </w:numPr>
+        <w:rPr>
+          <w:u w:val="single"/>
+        </w:rPr>
+      </w:pPr>
+      <w:r>
+        <w:rPr>
+          <w:u w:val="single"/>
+        </w:rPr>
+        <w:t>IMU + OF noise check:</w:t>
+      </w:r>
+    </w:p>
+    <w:p>
+      <w:pPr>
+        <w:pStyle w:val="ListParagraph"/>
+        <w:numPr>
+          <w:ilvl w:val="1"/>
+          <w:numId w:val="1"/>
+        </w:numPr>
+        <w:rPr>
+          <w:u w:val="single"/>
+        </w:rPr>
+      </w:pPr>
+      <w:r>
+        <w:t xml:space="preserve">IMU noise check - 04:10 min, </w:t>
+      </w:r>
+      <w:r>
+        <w:rPr>
+          <w:b/>
+          <w:bCs/>
+        </w:rPr>
+        <w:t>11:11.44</w:t>
+      </w:r>
+    </w:p>
     <w:p>
       <w:pPr>
         <w:rPr>
@@ -1424,7 +1560,7 @@
 </file>
 
 <file path=word/numbering.xml><?xml version="1.0" encoding="utf-8"?>
-<w:numbering xmlns:wpc="http://schemas.microsoft.com/office/word/2010/wordprocessingCanvas" xmlns:cx="http://schemas.microsoft.com/office/drawing/2014/chartex" xmlns:cx1="http://schemas.microsoft.com/office/drawing/2015/9/8/chartex" xmlns:cx2="http://schemas.microsoft.com/office/drawing/2015/10/21/chartex" xmlns:mc="http://schemas.openxmlformats.org/markup-compatibility/2006" xmlns:o="urn:schemas-microsoft-com:office:office" xmlns:r="http://schemas.openxmlformats.org/officeDocument/2006/relationships" xmlns:m="http://schemas.openxmlformats.org/officeDocument/2006/math" xmlns:v="urn:schemas-microsoft-com:vml" xmlns:wp14="http://schemas.microsoft.com/office/word/2010/wordprocessingDrawing" xmlns:wp="http://schemas.openxmlformats.org/drawingml/2006/wordprocessingDrawing" xmlns:w10="urn:schemas-microsoft-com:office:word" xmlns:w="http://schemas.openxmlformats.org/wordprocessingml/2006/main" xmlns:w14="http://schemas.microsoft.com/office/word/2010/wordml" xmlns:w15="http://schemas.microsoft.com/office/word/2012/wordml" xmlns:w16se="http://schemas.microsoft.com/office/word/2015/wordml/symex" xmlns:wpg="http://schemas.microsoft.com/office/word/2010/wordprocessingGroup" xmlns:wpi="http://schemas.microsoft.com/office/word/2010/wordprocessingInk" xmlns:wne="http://schemas.microsoft.com/office/word/2006/wordml" xmlns:wps="http://schemas.microsoft.com/office/word/2010/wordprocessingShape" mc:Ignorable="w14 w15 w16se wp14">
+<w:numbering xmlns:wpc="http://schemas.microsoft.com/office/word/2010/wordprocessingCanvas" xmlns:cx="http://schemas.microsoft.com/office/drawing/2014/chartex" xmlns:cx1="http://schemas.microsoft.com/office/drawing/2015/9/8/chartex" xmlns:cx2="http://schemas.microsoft.com/office/drawing/2015/10/21/chartex" xmlns:cx3="http://schemas.microsoft.com/office/drawing/2016/5/9/chartex" xmlns:cx4="http://schemas.microsoft.com/office/drawing/2016/5/10/chartex" xmlns:cx5="http://schemas.microsoft.com/office/drawing/2016/5/11/chartex" xmlns:mc="http://schemas.openxmlformats.org/markup-compatibility/2006" xmlns:o="urn:schemas-microsoft-com:office:office" xmlns:r="http://schemas.openxmlformats.org/officeDocument/2006/relationships" xmlns:m="http://schemas.openxmlformats.org/officeDocument/2006/math" xmlns:v="urn:schemas-microsoft-com:vml" xmlns:wp14="http://schemas.microsoft.com/office/word/2010/wordprocessingDrawing" xmlns:wp="http://schemas.openxmlformats.org/drawingml/2006/wordprocessingDrawing" xmlns:w10="urn:schemas-microsoft-com:office:word" xmlns:w="http://schemas.openxmlformats.org/wordprocessingml/2006/main" xmlns:w14="http://schemas.microsoft.com/office/word/2010/wordml" xmlns:w15="http://schemas.microsoft.com/office/word/2012/wordml" xmlns:w16se="http://schemas.microsoft.com/office/word/2015/wordml/symex" xmlns:wpg="http://schemas.microsoft.com/office/word/2010/wordprocessingGroup" xmlns:wpi="http://schemas.microsoft.com/office/word/2010/wordprocessingInk" xmlns:wne="http://schemas.microsoft.com/office/word/2006/wordml" xmlns:wps="http://schemas.microsoft.com/office/word/2010/wordprocessingShape" mc:Ignorable="w14 w15 w16se wp14">
   <w:abstractNum w:abstractNumId="0" w15:restartNumberingAfterBreak="0">
     <w:nsid w:val="57692EB9"/>
     <w:multiLevelType w:val="multilevel"/>
@@ -1534,7 +1670,7 @@
       </w:pPr>
     </w:pPrDefault>
   </w:docDefaults>
-  <w:latentStyles w:defLockedState="0" w:defUIPriority="99" w:defSemiHidden="0" w:defUnhideWhenUsed="0" w:defQFormat="0" w:count="372">
+  <w:latentStyles w:defLockedState="0" w:defUIPriority="99" w:defSemiHidden="0" w:defUnhideWhenUsed="0" w:defQFormat="0" w:count="374">
     <w:lsdException w:name="Normal" w:uiPriority="0" w:qFormat="1"/>
     <w:lsdException w:name="heading 1" w:uiPriority="9" w:qFormat="1"/>
     <w:lsdException w:name="heading 2" w:semiHidden="1" w:uiPriority="9" w:unhideWhenUsed="1" w:qFormat="1"/>
@@ -1685,7 +1821,7 @@
     <w:lsdException w:name="Table Subtle 1" w:semiHidden="1" w:unhideWhenUsed="1"/>
     <w:lsdException w:name="Table Subtle 2" w:semiHidden="1" w:unhideWhenUsed="1"/>
     <w:lsdException w:name="Table Web 1" w:semiHidden="1" w:unhideWhenUsed="1"/>
-    <w:lsdException w:name="Table Web 2" w:semiHidden="1" w:unhideWhenUsed="1"/>
+    <w:lsdException w:name="Table Web 3" w:semiHidden="1" w:unhideWhenUsed="1"/>
     <w:lsdException w:name="Balloon Text" w:semiHidden="1" w:unhideWhenUsed="1"/>
     <w:lsdException w:name="Table Grid" w:uiPriority="39"/>
     <w:lsdException w:name="Placeholder Text" w:semiHidden="1"/>
@@ -1904,6 +2040,8 @@
     <w:lsdException w:name="List Table 6 Colorful Accent 6" w:uiPriority="51"/>
     <w:lsdException w:name="List Table 7 Colorful Accent 6" w:uiPriority="52"/>
     <w:lsdException w:name="Mention" w:semiHidden="1" w:unhideWhenUsed="1"/>
+    <w:lsdException w:name="Smart Hyperlink" w:semiHidden="1" w:unhideWhenUsed="1"/>
+    <w:lsdException w:name="Hashtag" w:semiHidden="1" w:unhideWhenUsed="1"/>
   </w:latentStyles>
   <w:style w:type="paragraph" w:default="1" w:styleId="Normal">
     <w:name w:val="Normal"/>

</xml_diff>

<commit_message>
Results - before_ned, with & no perspective
</commit_message>
<xml_diff>
--- a/Raw_Data/Experiments Read Me.docx
+++ b/Raw_Data/Experiments Read Me.docx
@@ -65,8 +65,13 @@
         <w:t xml:space="preserve">rth while the phone </w:t>
       </w:r>
       <w:r>
-        <w:t>~10 deg</w:t>
-      </w:r>
+        <w:t xml:space="preserve">~10 </w:t>
+      </w:r>
+      <w:proofErr w:type="spellStart"/>
+      <w:r>
+        <w:t>deg</w:t>
+      </w:r>
+      <w:proofErr w:type="spellEnd"/>
     </w:p>
     <w:p>
       <w:pPr>
@@ -132,7 +137,15 @@
         <w:sym w:font="Wingdings" w:char="F0E0"/>
       </w:r>
       <w:r>
-        <w:t xml:space="preserve"> 40.61 sec , </w:t>
+        <w:t xml:space="preserve"> 40.61 </w:t>
+      </w:r>
+      <w:proofErr w:type="gramStart"/>
+      <w:r>
+        <w:t>sec ,</w:t>
+      </w:r>
+      <w:proofErr w:type="gramEnd"/>
+      <w:r>
+        <w:t xml:space="preserve"> </w:t>
       </w:r>
       <w:r>
         <w:rPr>
@@ -157,7 +170,15 @@
         <w:t xml:space="preserve">20x2 m, </w:t>
       </w:r>
       <w:r>
-        <w:t xml:space="preserve">30 sec </w:t>
+        <w:t xml:space="preserve">30 </w:t>
+      </w:r>
+      <w:proofErr w:type="gramStart"/>
+      <w:r>
+        <w:t>sec</w:t>
+      </w:r>
+      <w:proofErr w:type="gramEnd"/>
+      <w:r>
+        <w:t xml:space="preserve"> </w:t>
       </w:r>
       <w:r>
         <w:sym w:font="Wingdings" w:char="F0E0"/>
@@ -318,7 +339,7 @@
       <w:pPr>
         <w:pStyle w:val="ListParagraph"/>
         <w:numPr>
-          <w:ilvl w:val="0"/>
+          <w:ilvl w:val="1"/>
           <w:numId w:val="1"/>
         </w:numPr>
         <w:rPr>
@@ -326,30 +347,26 @@
         </w:rPr>
       </w:pPr>
       <w:r>
-        <w:rPr>
-          <w:u w:val="single"/>
-        </w:rPr>
-        <w:t>3</w:t>
-      </w:r>
-      <w:r>
-        <w:rPr>
-          <w:u w:val="single"/>
-          <w:vertAlign w:val="superscript"/>
-        </w:rPr>
-        <w:t>rd</w:t>
-      </w:r>
-      <w:r>
-        <w:rPr>
-          <w:u w:val="single"/>
-        </w:rPr>
-        <w:t xml:space="preserve"> full experiment</w:t>
-      </w:r>
-      <w:r>
-        <w:t xml:space="preserve">: walking </w:t>
-      </w:r>
-      <w:r>
-        <w:t>in different size of squares</w:t>
-      </w:r>
+        <w:t xml:space="preserve">60 </w:t>
+      </w:r>
+      <w:proofErr w:type="gramStart"/>
+      <w:r>
+        <w:t>sec</w:t>
+      </w:r>
+      <w:proofErr w:type="gramEnd"/>
+      <w:r>
+        <w:t>, (</w:t>
+      </w:r>
+      <w:proofErr w:type="spellStart"/>
+      <w:r>
+        <w:t>ofer’s</w:t>
+      </w:r>
+      <w:proofErr w:type="spellEnd"/>
+      <w:r>
+        <w:t xml:space="preserve"> house)</w:t>
+      </w:r>
+      <w:bookmarkStart w:id="0" w:name="_GoBack"/>
+      <w:bookmarkEnd w:id="0"/>
     </w:p>
     <w:p>
       <w:pPr>
@@ -363,53 +380,60 @@
         </w:rPr>
       </w:pPr>
       <w:r>
-        <w:t xml:space="preserve">34x10 m, </w:t>
-      </w:r>
-      <w:r>
-        <w:t xml:space="preserve">38.25 </w:t>
-      </w:r>
-      <w:r>
-        <w:sym w:font="Wingdings" w:char="F0E0"/>
-      </w:r>
-      <w:r>
-        <w:t xml:space="preserve"> 42.13 </w:t>
-      </w:r>
-      <w:r>
-        <w:sym w:font="Wingdings" w:char="F0E0"/>
-      </w:r>
-      <w:r>
-        <w:t xml:space="preserve"> 54.96 </w:t>
-      </w:r>
-      <w:r>
-        <w:sym w:font="Wingdings" w:char="F0E0"/>
-      </w:r>
-      <w:r>
-        <w:t xml:space="preserve"> 58.07 </w:t>
-      </w:r>
-      <w:r>
-        <w:sym w:font="Wingdings" w:char="F0E0"/>
-      </w:r>
-      <w:r>
-        <w:t xml:space="preserve"> 1:31.63 </w:t>
-      </w:r>
-      <w:r>
-        <w:sym w:font="Wingdings" w:char="F0E0"/>
-      </w:r>
-      <w:r>
-        <w:t xml:space="preserve"> 1:35.37 </w:t>
-      </w:r>
-      <w:r>
-        <w:sym w:font="Wingdings" w:char="F0E0"/>
-      </w:r>
-      <w:r>
-        <w:t xml:space="preserve"> 1:45.13, </w:t>
-      </w:r>
-      <w:r>
-        <w:rPr>
-          <w:b/>
-          <w:bCs/>
-        </w:rPr>
-        <w:t>12:27.44</w:t>
+        <w:t xml:space="preserve">70 </w:t>
+      </w:r>
+      <w:proofErr w:type="gramStart"/>
+      <w:r>
+        <w:t>sec</w:t>
+      </w:r>
+      <w:proofErr w:type="gramEnd"/>
+      <w:r>
+        <w:t>, (</w:t>
+      </w:r>
+      <w:proofErr w:type="spellStart"/>
+      <w:r>
+        <w:t>ofer’s</w:t>
+      </w:r>
+      <w:proofErr w:type="spellEnd"/>
+      <w:r>
+        <w:t xml:space="preserve"> house)</w:t>
+      </w:r>
+    </w:p>
+    <w:p>
+      <w:pPr>
+        <w:pStyle w:val="ListParagraph"/>
+        <w:numPr>
+          <w:ilvl w:val="0"/>
+          <w:numId w:val="1"/>
+        </w:numPr>
+        <w:rPr>
+          <w:u w:val="single"/>
+        </w:rPr>
+      </w:pPr>
+      <w:r>
+        <w:rPr>
+          <w:u w:val="single"/>
+        </w:rPr>
+        <w:t>3</w:t>
+      </w:r>
+      <w:r>
+        <w:rPr>
+          <w:u w:val="single"/>
+          <w:vertAlign w:val="superscript"/>
+        </w:rPr>
+        <w:t>rd</w:t>
+      </w:r>
+      <w:r>
+        <w:rPr>
+          <w:u w:val="single"/>
+        </w:rPr>
+        <w:t xml:space="preserve"> full experiment</w:t>
+      </w:r>
+      <w:r>
+        <w:t xml:space="preserve">: walking </w:t>
+      </w:r>
+      <w:r>
+        <w:t>in different size of squares</w:t>
       </w:r>
     </w:p>
     <w:p>
@@ -424,56 +448,53 @@
         </w:rPr>
       </w:pPr>
       <w:r>
-        <w:t>60</w:t>
-      </w:r>
-      <w:r>
-        <w:t xml:space="preserve">x10 m, </w:t>
-      </w:r>
-      <w:r>
-        <w:t xml:space="preserve">1:04.57 </w:t>
-      </w:r>
-      <w:r>
-        <w:sym w:font="Wingdings" w:char="F0E0"/>
-      </w:r>
-      <w:r>
-        <w:t xml:space="preserve"> 1:07.88 </w:t>
-      </w:r>
-      <w:r>
-        <w:sym w:font="Wingdings" w:char="F0E0"/>
-      </w:r>
-      <w:r>
-        <w:t xml:space="preserve"> 1:21.53 </w:t>
-      </w:r>
-      <w:r>
-        <w:sym w:font="Wingdings" w:char="F0E0"/>
-      </w:r>
-      <w:r>
-        <w:t xml:space="preserve"> 1:24.67 </w:t>
-      </w:r>
-      <w:r>
-        <w:sym w:font="Wingdings" w:char="F0E0"/>
-      </w:r>
-      <w:r>
-        <w:t xml:space="preserve"> 2:23.17 </w:t>
-      </w:r>
-      <w:r>
-        <w:sym w:font="Wingdings" w:char="F0E0"/>
-      </w:r>
-      <w:r>
-        <w:t xml:space="preserve"> 2:27.19 </w:t>
-      </w:r>
-      <w:r>
-        <w:sym w:font="Wingdings" w:char="F0E0"/>
-      </w:r>
-      <w:r>
-        <w:t xml:space="preserve"> 2:38.55,</w:t>
+        <w:t xml:space="preserve">34x10 m, </w:t>
+      </w:r>
+      <w:r>
+        <w:t xml:space="preserve">38.25 </w:t>
+      </w:r>
+      <w:r>
+        <w:sym w:font="Wingdings" w:char="F0E0"/>
+      </w:r>
+      <w:r>
+        <w:t xml:space="preserve"> 42.13 </w:t>
+      </w:r>
+      <w:r>
+        <w:sym w:font="Wingdings" w:char="F0E0"/>
+      </w:r>
+      <w:r>
+        <w:t xml:space="preserve"> 54.96 </w:t>
+      </w:r>
+      <w:r>
+        <w:sym w:font="Wingdings" w:char="F0E0"/>
+      </w:r>
+      <w:r>
+        <w:t xml:space="preserve"> 58.07 </w:t>
+      </w:r>
+      <w:r>
+        <w:sym w:font="Wingdings" w:char="F0E0"/>
+      </w:r>
+      <w:r>
+        <w:t xml:space="preserve"> 1:31.63 </w:t>
+      </w:r>
+      <w:r>
+        <w:sym w:font="Wingdings" w:char="F0E0"/>
+      </w:r>
+      <w:r>
+        <w:t xml:space="preserve"> 1:35.37 </w:t>
+      </w:r>
+      <w:r>
+        <w:sym w:font="Wingdings" w:char="F0E0"/>
+      </w:r>
+      <w:r>
+        <w:t xml:space="preserve"> 1:45.13, </w:t>
       </w:r>
       <w:r>
         <w:rPr>
           <w:b/>
           <w:bCs/>
         </w:rPr>
-        <w:t xml:space="preserve"> 12:30.15</w:t>
+        <w:t>12:27.44</w:t>
       </w:r>
     </w:p>
     <w:p>
@@ -488,6 +509,70 @@
         </w:rPr>
       </w:pPr>
       <w:r>
+        <w:t>60</w:t>
+      </w:r>
+      <w:r>
+        <w:t xml:space="preserve">x10 m, </w:t>
+      </w:r>
+      <w:r>
+        <w:t xml:space="preserve">1:04.57 </w:t>
+      </w:r>
+      <w:r>
+        <w:sym w:font="Wingdings" w:char="F0E0"/>
+      </w:r>
+      <w:r>
+        <w:t xml:space="preserve"> 1:07.88 </w:t>
+      </w:r>
+      <w:r>
+        <w:sym w:font="Wingdings" w:char="F0E0"/>
+      </w:r>
+      <w:r>
+        <w:t xml:space="preserve"> 1:21.53 </w:t>
+      </w:r>
+      <w:r>
+        <w:sym w:font="Wingdings" w:char="F0E0"/>
+      </w:r>
+      <w:r>
+        <w:t xml:space="preserve"> 1:24.67 </w:t>
+      </w:r>
+      <w:r>
+        <w:sym w:font="Wingdings" w:char="F0E0"/>
+      </w:r>
+      <w:r>
+        <w:t xml:space="preserve"> 2:23.17 </w:t>
+      </w:r>
+      <w:r>
+        <w:sym w:font="Wingdings" w:char="F0E0"/>
+      </w:r>
+      <w:r>
+        <w:t xml:space="preserve"> 2:27.19 </w:t>
+      </w:r>
+      <w:r>
+        <w:sym w:font="Wingdings" w:char="F0E0"/>
+      </w:r>
+      <w:r>
+        <w:t xml:space="preserve"> 2:38.55,</w:t>
+      </w:r>
+      <w:r>
+        <w:rPr>
+          <w:b/>
+          <w:bCs/>
+        </w:rPr>
+        <w:t xml:space="preserve"> 12:30.15</w:t>
+      </w:r>
+    </w:p>
+    <w:p>
+      <w:pPr>
+        <w:pStyle w:val="ListParagraph"/>
+        <w:numPr>
+          <w:ilvl w:val="1"/>
+          <w:numId w:val="1"/>
+        </w:numPr>
+        <w:rPr>
+          <w:u w:val="single"/>
+        </w:rPr>
+      </w:pPr>
+      <w:r>
         <w:t>34x10</w:t>
       </w:r>
       <w:r>
@@ -733,8 +818,6 @@
       <w:r>
         <w:t xml:space="preserve"> </w:t>
       </w:r>
-      <w:bookmarkStart w:id="0" w:name="_GoBack"/>
-      <w:bookmarkEnd w:id="0"/>
       <w:r>
         <w:rPr>
           <w:b/>
@@ -1776,6 +1859,7 @@
     <w:lsdException w:name="HTML Sample" w:semiHidden="1" w:unhideWhenUsed="1"/>
     <w:lsdException w:name="HTML Typewriter" w:semiHidden="1" w:unhideWhenUsed="1"/>
     <w:lsdException w:name="HTML Variable" w:semiHidden="1" w:unhideWhenUsed="1"/>
+    <w:lsdException w:name="Normal Table" w:semiHidden="1" w:unhideWhenUsed="1"/>
     <w:lsdException w:name="annotation subject" w:semiHidden="1" w:unhideWhenUsed="1"/>
     <w:lsdException w:name="No List" w:semiHidden="1" w:unhideWhenUsed="1"/>
     <w:lsdException w:name="Outline List 1" w:semiHidden="1" w:unhideWhenUsed="1"/>
@@ -1821,9 +1905,11 @@
     <w:lsdException w:name="Table Subtle 1" w:semiHidden="1" w:unhideWhenUsed="1"/>
     <w:lsdException w:name="Table Subtle 2" w:semiHidden="1" w:unhideWhenUsed="1"/>
     <w:lsdException w:name="Table Web 1" w:semiHidden="1" w:unhideWhenUsed="1"/>
+    <w:lsdException w:name="Table Web 2" w:semiHidden="1" w:unhideWhenUsed="1"/>
     <w:lsdException w:name="Table Web 3" w:semiHidden="1" w:unhideWhenUsed="1"/>
     <w:lsdException w:name="Balloon Text" w:semiHidden="1" w:unhideWhenUsed="1"/>
     <w:lsdException w:name="Table Grid" w:uiPriority="39"/>
+    <w:lsdException w:name="Table Theme" w:semiHidden="1" w:unhideWhenUsed="1"/>
     <w:lsdException w:name="Placeholder Text" w:semiHidden="1"/>
     <w:lsdException w:name="No Spacing" w:uiPriority="1" w:qFormat="1"/>
     <w:lsdException w:name="Light Shading" w:uiPriority="60"/>

</xml_diff>